<commit_message>
update supp1 point size
</commit_message>
<xml_diff>
--- a/ms/manuscript_2023.docx
+++ b/ms/manuscript_2023.docx
@@ -5,6 +5,9 @@
     <w:p>
       <w:pPr>
         <w:pStyle w:val="Heading1"/>
+        <w:rPr>
+          <w:lang w:val="en-US"/>
+        </w:rPr>
       </w:pPr>
       <w:bookmarkStart w:id="0" w:name="_s8e3sbys8ek1" w:colFirst="0" w:colLast="0"/>
       <w:bookmarkEnd w:id="0"/>
@@ -1352,6 +1355,224 @@
       <w:pPr>
         <w:spacing w:line="360" w:lineRule="auto"/>
       </w:pPr>
+      <w:r>
+        <w:rPr>
+          <w:noProof/>
+        </w:rPr>
+        <mc:AlternateContent>
+          <mc:Choice Requires="wps">
+            <w:drawing>
+              <wp:anchor distT="0" distB="0" distL="114300" distR="114300" simplePos="0" relativeHeight="251661312" behindDoc="0" locked="0" layoutInCell="1" allowOverlap="1" wp14:anchorId="5A328CB2" wp14:editId="4DED5C27">
+                <wp:simplePos x="0" y="0"/>
+                <wp:positionH relativeFrom="column">
+                  <wp:posOffset>2798163</wp:posOffset>
+                </wp:positionH>
+                <wp:positionV relativeFrom="paragraph">
+                  <wp:posOffset>106003</wp:posOffset>
+                </wp:positionV>
+                <wp:extent cx="389744" cy="359171"/>
+                <wp:effectExtent l="0" t="0" r="4445" b="0"/>
+                <wp:wrapNone/>
+                <wp:docPr id="134757134" name="Text Box 1"/>
+                <wp:cNvGraphicFramePr/>
+                <a:graphic xmlns:a="http://schemas.openxmlformats.org/drawingml/2006/main">
+                  <a:graphicData uri="http://schemas.microsoft.com/office/word/2010/wordprocessingShape">
+                    <wps:wsp>
+                      <wps:cNvSpPr txBox="1"/>
+                      <wps:spPr>
+                        <a:xfrm>
+                          <a:off x="0" y="0"/>
+                          <a:ext cx="389744" cy="359171"/>
+                        </a:xfrm>
+                        <a:prstGeom prst="rect">
+                          <a:avLst/>
+                        </a:prstGeom>
+                        <a:solidFill>
+                          <a:schemeClr val="lt1"/>
+                        </a:solidFill>
+                        <a:ln w="6350">
+                          <a:noFill/>
+                        </a:ln>
+                      </wps:spPr>
+                      <wps:txbx>
+                        <w:txbxContent>
+                          <w:p>
+                            <w:pPr>
+                              <w:rPr>
+                                <w:sz w:val="36"/>
+                                <w:szCs w:val="36"/>
+                                <w:lang w:val="en-US"/>
+                              </w:rPr>
+                            </w:pPr>
+                            <w:r>
+                              <w:rPr>
+                                <w:sz w:val="36"/>
+                                <w:szCs w:val="36"/>
+                                <w:lang w:val="en-US"/>
+                              </w:rPr>
+                              <w:t>B</w:t>
+                            </w:r>
+                          </w:p>
+                        </w:txbxContent>
+                      </wps:txbx>
+                      <wps:bodyPr rot="0" spcFirstLastPara="0" vertOverflow="overflow" horzOverflow="overflow" vert="horz" wrap="square" lIns="91440" tIns="45720" rIns="91440" bIns="45720" numCol="1" spcCol="0" rtlCol="0" fromWordArt="0" anchor="t" anchorCtr="0" forceAA="0" compatLnSpc="1">
+                        <a:prstTxWarp prst="textNoShape">
+                          <a:avLst/>
+                        </a:prstTxWarp>
+                        <a:noAutofit/>
+                      </wps:bodyPr>
+                    </wps:wsp>
+                  </a:graphicData>
+                </a:graphic>
+                <wp14:sizeRelH relativeFrom="margin">
+                  <wp14:pctWidth>0</wp14:pctWidth>
+                </wp14:sizeRelH>
+                <wp14:sizeRelV relativeFrom="margin">
+                  <wp14:pctHeight>0</wp14:pctHeight>
+                </wp14:sizeRelV>
+              </wp:anchor>
+            </w:drawing>
+          </mc:Choice>
+          <mc:Fallback>
+            <w:pict>
+              <v:shapetype w14:anchorId="5A328CB2" id="_x0000_t202" coordsize="21600,21600" o:spt="202" path="m,l,21600r21600,l21600,xe">
+                <v:stroke joinstyle="miter"/>
+                <v:path gradientshapeok="t" o:connecttype="rect"/>
+              </v:shapetype>
+              <v:shape id="Text Box 1" o:spid="_x0000_s1026" type="#_x0000_t202" style="position:absolute;margin-left:220.35pt;margin-top:8.35pt;width:30.7pt;height:28.3pt;z-index:251661312;visibility:visible;mso-wrap-style:square;mso-width-percent:0;mso-height-percent:0;mso-wrap-distance-left:9pt;mso-wrap-distance-top:0;mso-wrap-distance-right:9pt;mso-wrap-distance-bottom:0;mso-position-horizontal:absolute;mso-position-horizontal-relative:text;mso-position-vertical:absolute;mso-position-vertical-relative:text;mso-width-percent:0;mso-height-percent:0;mso-width-relative:margin;mso-height-relative:margin;v-text-anchor:top" o:gfxdata="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" fillcolor="white [3201]" stroked="f" strokeweight=".5pt">
+                <v:textbox>
+                  <w:txbxContent>
+                    <w:p>
+                      <w:pPr>
+                        <w:rPr>
+                          <w:sz w:val="36"/>
+                          <w:szCs w:val="36"/>
+                          <w:lang w:val="en-US"/>
+                        </w:rPr>
+                      </w:pPr>
+                      <w:r>
+                        <w:rPr>
+                          <w:sz w:val="36"/>
+                          <w:szCs w:val="36"/>
+                          <w:lang w:val="en-US"/>
+                        </w:rPr>
+                        <w:t>B</w:t>
+                      </w:r>
+                    </w:p>
+                  </w:txbxContent>
+                </v:textbox>
+              </v:shape>
+            </w:pict>
+          </mc:Fallback>
+        </mc:AlternateContent>
+      </w:r>
+      <w:r>
+        <w:rPr>
+          <w:noProof/>
+        </w:rPr>
+        <mc:AlternateContent>
+          <mc:Choice Requires="wps">
+            <w:drawing>
+              <wp:anchor distT="0" distB="0" distL="114300" distR="114300" simplePos="0" relativeHeight="251659264" behindDoc="0" locked="0" layoutInCell="1" allowOverlap="1" wp14:anchorId="4CFFEB36" wp14:editId="75E3F383">
+                <wp:simplePos x="0" y="0"/>
+                <wp:positionH relativeFrom="column">
+                  <wp:posOffset>0</wp:posOffset>
+                </wp:positionH>
+                <wp:positionV relativeFrom="paragraph">
+                  <wp:posOffset>103962</wp:posOffset>
+                </wp:positionV>
+                <wp:extent cx="389744" cy="359171"/>
+                <wp:effectExtent l="0" t="0" r="4445" b="0"/>
+                <wp:wrapNone/>
+                <wp:docPr id="1829028514" name="Text Box 1"/>
+                <wp:cNvGraphicFramePr/>
+                <a:graphic xmlns:a="http://schemas.openxmlformats.org/drawingml/2006/main">
+                  <a:graphicData uri="http://schemas.microsoft.com/office/word/2010/wordprocessingShape">
+                    <wps:wsp>
+                      <wps:cNvSpPr txBox="1"/>
+                      <wps:spPr>
+                        <a:xfrm>
+                          <a:off x="0" y="0"/>
+                          <a:ext cx="389744" cy="359171"/>
+                        </a:xfrm>
+                        <a:prstGeom prst="rect">
+                          <a:avLst/>
+                        </a:prstGeom>
+                        <a:solidFill>
+                          <a:schemeClr val="lt1"/>
+                        </a:solidFill>
+                        <a:ln w="6350">
+                          <a:noFill/>
+                        </a:ln>
+                      </wps:spPr>
+                      <wps:txbx>
+                        <w:txbxContent>
+                          <w:p>
+                            <w:pPr>
+                              <w:rPr>
+                                <w:sz w:val="36"/>
+                                <w:szCs w:val="36"/>
+                                <w:lang w:val="en-US"/>
+                              </w:rPr>
+                            </w:pPr>
+                            <w:r>
+                              <w:rPr>
+                                <w:sz w:val="36"/>
+                                <w:szCs w:val="36"/>
+                                <w:lang w:val="en-US"/>
+                              </w:rPr>
+                              <w:t>A</w:t>
+                            </w:r>
+                          </w:p>
+                        </w:txbxContent>
+                      </wps:txbx>
+                      <wps:bodyPr rot="0" spcFirstLastPara="0" vertOverflow="overflow" horzOverflow="overflow" vert="horz" wrap="square" lIns="91440" tIns="45720" rIns="91440" bIns="45720" numCol="1" spcCol="0" rtlCol="0" fromWordArt="0" anchor="t" anchorCtr="0" forceAA="0" compatLnSpc="1">
+                        <a:prstTxWarp prst="textNoShape">
+                          <a:avLst/>
+                        </a:prstTxWarp>
+                        <a:noAutofit/>
+                      </wps:bodyPr>
+                    </wps:wsp>
+                  </a:graphicData>
+                </a:graphic>
+                <wp14:sizeRelH relativeFrom="margin">
+                  <wp14:pctWidth>0</wp14:pctWidth>
+                </wp14:sizeRelH>
+                <wp14:sizeRelV relativeFrom="margin">
+                  <wp14:pctHeight>0</wp14:pctHeight>
+                </wp14:sizeRelV>
+              </wp:anchor>
+            </w:drawing>
+          </mc:Choice>
+          <mc:Fallback>
+            <w:pict>
+              <v:shape w14:anchorId="4CFFEB36" id="_x0000_s1027" type="#_x0000_t202" style="position:absolute;margin-left:0;margin-top:8.2pt;width:30.7pt;height:28.3pt;z-index:251659264;visibility:visible;mso-wrap-style:square;mso-width-percent:0;mso-height-percent:0;mso-wrap-distance-left:9pt;mso-wrap-distance-top:0;mso-wrap-distance-right:9pt;mso-wrap-distance-bottom:0;mso-position-horizontal:absolute;mso-position-horizontal-relative:text;mso-position-vertical:absolute;mso-position-vertical-relative:text;mso-width-percent:0;mso-height-percent:0;mso-width-relative:margin;mso-height-relative:margin;v-text-anchor:top" o:gfxdata="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" fillcolor="white [3201]" stroked="f" strokeweight=".5pt">
+                <v:textbox>
+                  <w:txbxContent>
+                    <w:p>
+                      <w:pPr>
+                        <w:rPr>
+                          <w:sz w:val="36"/>
+                          <w:szCs w:val="36"/>
+                          <w:lang w:val="en-US"/>
+                        </w:rPr>
+                      </w:pPr>
+                      <w:r>
+                        <w:rPr>
+                          <w:sz w:val="36"/>
+                          <w:szCs w:val="36"/>
+                          <w:lang w:val="en-US"/>
+                        </w:rPr>
+                        <w:t>A</w:t>
+                      </w:r>
+                    </w:p>
+                  </w:txbxContent>
+                </v:textbox>
+              </v:shape>
+            </w:pict>
+          </mc:Fallback>
+        </mc:AlternateContent>
+      </w:r>
     </w:p>
     <w:p>
       <w:pPr>
@@ -1362,7 +1583,7 @@
           <w:noProof/>
         </w:rPr>
         <w:drawing>
-          <wp:inline distT="0" distB="0" distL="0" distR="0" wp14:anchorId="55535554" wp14:editId="2C55D4D4">
+          <wp:inline distT="0" distB="0" distL="0" distR="0" wp14:anchorId="55535554" wp14:editId="5A0B59D3">
             <wp:extent cx="5943600" cy="3674110"/>
             <wp:effectExtent l="0" t="0" r="0" b="0"/>
             <wp:docPr id="288136297" name="Picture 2" descr="A graph of different colored lines&#10;&#10;Description automatically generated"/>
@@ -1414,44 +1635,80 @@
         <w:rPr>
           <w:b/>
         </w:rPr>
-        <w:t xml:space="preserve">Figure 3: Threshold of invasion under different conditions. </w:t>
-      </w:r>
-      <w:r>
-        <w:t xml:space="preserve">The parameter space in which R0&gt;1 can be increased through changes in community composition, total host abundance, and viral half-life. The gray line in each plot represents a reference community that is the same </w:t>
+        <w:t xml:space="preserve">Figure 3: </w:t>
+      </w:r>
+      <w:r>
+        <w:rPr>
+          <w:b/>
+        </w:rPr>
+        <w:t xml:space="preserve">(A) </w:t>
+      </w:r>
+      <w:r>
+        <w:rPr>
+          <w:b/>
+        </w:rPr>
+        <w:t>Threshold of invasion under different conditions</w:t>
+      </w:r>
+      <w:r>
+        <w:rPr>
+          <w:b/>
+        </w:rPr>
+        <w:t xml:space="preserve"> and (B) corresponding transmission dynamics</w:t>
+      </w:r>
+      <w:r>
+        <w:rPr>
+          <w:b/>
+        </w:rPr>
+        <w:t xml:space="preserve">. </w:t>
+      </w:r>
+      <w:r>
+        <w:rPr>
+          <w:b/>
+        </w:rPr>
+        <w:t xml:space="preserve">(A) </w:t>
+      </w:r>
+      <w:r>
+        <w:t xml:space="preserve">The parameter space in which R0&gt;1 can be increased through changes in community composition, total host abundance, and viral half-life. The gray line in </w:t>
       </w:r>
       <w:r>
         <w:lastRenderedPageBreak/>
-        <w:t xml:space="preserve">throughout each. The colored lines represent manipulated communities. Plot D includes all manipulations and each of the other plots include only one manipulation (composition = community composition, abundance = host abundance, half-life = viral half-life, all = all manipulations combined). </w:t>
-      </w:r>
-    </w:p>
-    <w:p>
-      <w:pPr>
-        <w:spacing w:line="360" w:lineRule="auto"/>
-      </w:pPr>
-    </w:p>
-    <w:p>
-      <w:r>
-        <w:rPr>
-          <w:b/>
-        </w:rPr>
-        <w:t xml:space="preserve">Figure 4: Transmission dynamics of either species </w:t>
-      </w:r>
-      <w:proofErr w:type="gramStart"/>
-      <w:r>
-        <w:rPr>
-          <w:b/>
-        </w:rPr>
-        <w:t>and</w:t>
-      </w:r>
-      <w:proofErr w:type="gramEnd"/>
-      <w:r>
-        <w:rPr>
-          <w:b/>
-        </w:rPr>
-        <w:t xml:space="preserve"> both species combined. </w:t>
-      </w:r>
-      <w:r>
-        <w:t>Using the same initial conditions from the manipulated communities in Figure 3 and parameter values that would ensure R0 is greater than 1, the simulated dynamics of the system show peaks with varying amplitude and timing. This model formulation does not include demography.</w:t>
+        <w:t>each plot represents a reference community that is the same throughout each. The colored lines represent manipulated communities</w:t>
+      </w:r>
+      <w:r>
+        <w:t xml:space="preserve">: </w:t>
+      </w:r>
+      <w:r>
+        <w:t>composition = community composition</w:t>
+      </w:r>
+      <w:r>
+        <w:t>;</w:t>
+      </w:r>
+      <w:r>
+        <w:t xml:space="preserve"> abundance = host abundance</w:t>
+      </w:r>
+      <w:r>
+        <w:t>;</w:t>
+      </w:r>
+      <w:r>
+        <w:t xml:space="preserve"> half-life = viral half-life</w:t>
+      </w:r>
+      <w:r>
+        <w:t>; combined</w:t>
+      </w:r>
+      <w:r>
+        <w:t xml:space="preserve"> = all manipulations combined. </w:t>
+      </w:r>
+      <w:r>
+        <w:t xml:space="preserve">(B) </w:t>
+      </w:r>
+      <w:r>
+        <w:t xml:space="preserve">Using the same initial conditions from the manipulated communities in </w:t>
+      </w:r>
+      <w:r>
+        <w:t>panel A (black dot)</w:t>
+      </w:r>
+      <w:r>
+        <w:t xml:space="preserve"> and parameter values that would ensure R0 is greater than 1, the simulated dynamics of the system show peaks with varying amplitude and timing. This model formulation does not include demography.</w:t>
       </w:r>
     </w:p>
     <w:p>
@@ -1508,11 +1765,510 @@
         <w:rPr>
           <w:noProof/>
         </w:rPr>
-        <w:lastRenderedPageBreak/>
+        <mc:AlternateContent>
+          <mc:Choice Requires="wps">
+            <w:drawing>
+              <wp:anchor distT="0" distB="0" distL="114300" distR="114300" simplePos="0" relativeHeight="251671552" behindDoc="0" locked="0" layoutInCell="1" allowOverlap="1" wp14:anchorId="4C69B53A" wp14:editId="6AFB452E">
+                <wp:simplePos x="0" y="0"/>
+                <wp:positionH relativeFrom="column">
+                  <wp:posOffset>4759377</wp:posOffset>
+                </wp:positionH>
+                <wp:positionV relativeFrom="paragraph">
+                  <wp:posOffset>74951</wp:posOffset>
+                </wp:positionV>
+                <wp:extent cx="352269" cy="358775"/>
+                <wp:effectExtent l="0" t="0" r="3810" b="0"/>
+                <wp:wrapNone/>
+                <wp:docPr id="1784767618" name="Text Box 1"/>
+                <wp:cNvGraphicFramePr/>
+                <a:graphic xmlns:a="http://schemas.openxmlformats.org/drawingml/2006/main">
+                  <a:graphicData uri="http://schemas.microsoft.com/office/word/2010/wordprocessingShape">
+                    <wps:wsp>
+                      <wps:cNvSpPr txBox="1"/>
+                      <wps:spPr>
+                        <a:xfrm>
+                          <a:off x="0" y="0"/>
+                          <a:ext cx="352269" cy="358775"/>
+                        </a:xfrm>
+                        <a:prstGeom prst="rect">
+                          <a:avLst/>
+                        </a:prstGeom>
+                        <a:solidFill>
+                          <a:schemeClr val="lt1"/>
+                        </a:solidFill>
+                        <a:ln w="6350">
+                          <a:noFill/>
+                        </a:ln>
+                      </wps:spPr>
+                      <wps:txbx>
+                        <w:txbxContent>
+                          <w:p>
+                            <w:pPr>
+                              <w:rPr>
+                                <w:sz w:val="36"/>
+                                <w:szCs w:val="36"/>
+                                <w:lang w:val="en-US"/>
+                              </w:rPr>
+                            </w:pPr>
+                            <w:r>
+                              <w:rPr>
+                                <w:sz w:val="36"/>
+                                <w:szCs w:val="36"/>
+                                <w:lang w:val="en-US"/>
+                              </w:rPr>
+                              <w:t>D</w:t>
+                            </w:r>
+                          </w:p>
+                          <w:p>
+                            <w:pPr>
+                              <w:rPr>
+                                <w:sz w:val="36"/>
+                                <w:szCs w:val="36"/>
+                                <w:lang w:val="en-US"/>
+                              </w:rPr>
+                            </w:pPr>
+                          </w:p>
+                        </w:txbxContent>
+                      </wps:txbx>
+                      <wps:bodyPr rot="0" spcFirstLastPara="0" vertOverflow="overflow" horzOverflow="overflow" vert="horz" wrap="square" lIns="91440" tIns="45720" rIns="91440" bIns="45720" numCol="1" spcCol="0" rtlCol="0" fromWordArt="0" anchor="t" anchorCtr="0" forceAA="0" compatLnSpc="1">
+                        <a:prstTxWarp prst="textNoShape">
+                          <a:avLst/>
+                        </a:prstTxWarp>
+                        <a:noAutofit/>
+                      </wps:bodyPr>
+                    </wps:wsp>
+                  </a:graphicData>
+                </a:graphic>
+                <wp14:sizeRelH relativeFrom="margin">
+                  <wp14:pctWidth>0</wp14:pctWidth>
+                </wp14:sizeRelH>
+                <wp14:sizeRelV relativeFrom="margin">
+                  <wp14:pctHeight>0</wp14:pctHeight>
+                </wp14:sizeRelV>
+              </wp:anchor>
+            </w:drawing>
+          </mc:Choice>
+          <mc:Fallback>
+            <w:pict>
+              <v:shape w14:anchorId="4C69B53A" id="_x0000_s1028" type="#_x0000_t202" style="position:absolute;margin-left:374.75pt;margin-top:5.9pt;width:27.75pt;height:28.25pt;z-index:251671552;visibility:visible;mso-wrap-style:square;mso-width-percent:0;mso-height-percent:0;mso-wrap-distance-left:9pt;mso-wrap-distance-top:0;mso-wrap-distance-right:9pt;mso-wrap-distance-bottom:0;mso-position-horizontal:absolute;mso-position-horizontal-relative:text;mso-position-vertical:absolute;mso-position-vertical-relative:text;mso-width-percent:0;mso-height-percent:0;mso-width-relative:margin;mso-height-relative:margin;v-text-anchor:top" o:gfxdata="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" fillcolor="white [3201]" stroked="f" strokeweight=".5pt">
+                <v:textbox>
+                  <w:txbxContent>
+                    <w:p>
+                      <w:pPr>
+                        <w:rPr>
+                          <w:sz w:val="36"/>
+                          <w:szCs w:val="36"/>
+                          <w:lang w:val="en-US"/>
+                        </w:rPr>
+                      </w:pPr>
+                      <w:r>
+                        <w:rPr>
+                          <w:sz w:val="36"/>
+                          <w:szCs w:val="36"/>
+                          <w:lang w:val="en-US"/>
+                        </w:rPr>
+                        <w:t>D</w:t>
+                      </w:r>
+                    </w:p>
+                    <w:p>
+                      <w:pPr>
+                        <w:rPr>
+                          <w:sz w:val="36"/>
+                          <w:szCs w:val="36"/>
+                          <w:lang w:val="en-US"/>
+                        </w:rPr>
+                      </w:pPr>
+                    </w:p>
+                  </w:txbxContent>
+                </v:textbox>
+              </v:shape>
+            </w:pict>
+          </mc:Fallback>
+        </mc:AlternateContent>
+      </w:r>
+      <w:r>
+        <w:rPr>
+          <w:noProof/>
+        </w:rPr>
+        <mc:AlternateContent>
+          <mc:Choice Requires="wps">
+            <w:drawing>
+              <wp:anchor distT="0" distB="0" distL="114300" distR="114300" simplePos="0" relativeHeight="251669504" behindDoc="0" locked="0" layoutInCell="1" allowOverlap="1" wp14:anchorId="1B76BD0A" wp14:editId="6842A495">
+                <wp:simplePos x="0" y="0"/>
+                <wp:positionH relativeFrom="column">
+                  <wp:posOffset>38860</wp:posOffset>
+                </wp:positionH>
+                <wp:positionV relativeFrom="paragraph">
+                  <wp:posOffset>2912568</wp:posOffset>
+                </wp:positionV>
+                <wp:extent cx="352269" cy="358775"/>
+                <wp:effectExtent l="0" t="0" r="3810" b="0"/>
+                <wp:wrapNone/>
+                <wp:docPr id="218600148" name="Text Box 1"/>
+                <wp:cNvGraphicFramePr/>
+                <a:graphic xmlns:a="http://schemas.openxmlformats.org/drawingml/2006/main">
+                  <a:graphicData uri="http://schemas.microsoft.com/office/word/2010/wordprocessingShape">
+                    <wps:wsp>
+                      <wps:cNvSpPr txBox="1"/>
+                      <wps:spPr>
+                        <a:xfrm>
+                          <a:off x="0" y="0"/>
+                          <a:ext cx="352269" cy="358775"/>
+                        </a:xfrm>
+                        <a:prstGeom prst="rect">
+                          <a:avLst/>
+                        </a:prstGeom>
+                        <a:solidFill>
+                          <a:schemeClr val="lt1"/>
+                        </a:solidFill>
+                        <a:ln w="6350">
+                          <a:noFill/>
+                        </a:ln>
+                      </wps:spPr>
+                      <wps:txbx>
+                        <w:txbxContent>
+                          <w:p>
+                            <w:pPr>
+                              <w:rPr>
+                                <w:sz w:val="36"/>
+                                <w:szCs w:val="36"/>
+                                <w:lang w:val="en-US"/>
+                              </w:rPr>
+                            </w:pPr>
+                            <w:r>
+                              <w:rPr>
+                                <w:sz w:val="36"/>
+                                <w:szCs w:val="36"/>
+                                <w:lang w:val="en-US"/>
+                              </w:rPr>
+                              <w:t>C</w:t>
+                            </w:r>
+                          </w:p>
+                          <w:p>
+                            <w:pPr>
+                              <w:rPr>
+                                <w:sz w:val="36"/>
+                                <w:szCs w:val="36"/>
+                                <w:lang w:val="en-US"/>
+                              </w:rPr>
+                            </w:pPr>
+                          </w:p>
+                        </w:txbxContent>
+                      </wps:txbx>
+                      <wps:bodyPr rot="0" spcFirstLastPara="0" vertOverflow="overflow" horzOverflow="overflow" vert="horz" wrap="square" lIns="91440" tIns="45720" rIns="91440" bIns="45720" numCol="1" spcCol="0" rtlCol="0" fromWordArt="0" anchor="t" anchorCtr="0" forceAA="0" compatLnSpc="1">
+                        <a:prstTxWarp prst="textNoShape">
+                          <a:avLst/>
+                        </a:prstTxWarp>
+                        <a:noAutofit/>
+                      </wps:bodyPr>
+                    </wps:wsp>
+                  </a:graphicData>
+                </a:graphic>
+                <wp14:sizeRelH relativeFrom="margin">
+                  <wp14:pctWidth>0</wp14:pctWidth>
+                </wp14:sizeRelH>
+                <wp14:sizeRelV relativeFrom="margin">
+                  <wp14:pctHeight>0</wp14:pctHeight>
+                </wp14:sizeRelV>
+              </wp:anchor>
+            </w:drawing>
+          </mc:Choice>
+          <mc:Fallback>
+            <w:pict>
+              <v:shape w14:anchorId="1B76BD0A" id="_x0000_s1029" type="#_x0000_t202" style="position:absolute;margin-left:3.05pt;margin-top:229.35pt;width:27.75pt;height:28.25pt;z-index:251669504;visibility:visible;mso-wrap-style:square;mso-width-percent:0;mso-height-percent:0;mso-wrap-distance-left:9pt;mso-wrap-distance-top:0;mso-wrap-distance-right:9pt;mso-wrap-distance-bottom:0;mso-position-horizontal:absolute;mso-position-horizontal-relative:text;mso-position-vertical:absolute;mso-position-vertical-relative:text;mso-width-percent:0;mso-height-percent:0;mso-width-relative:margin;mso-height-relative:margin;v-text-anchor:top" o:gfxdata="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" fillcolor="white [3201]" stroked="f" strokeweight=".5pt">
+                <v:textbox>
+                  <w:txbxContent>
+                    <w:p>
+                      <w:pPr>
+                        <w:rPr>
+                          <w:sz w:val="36"/>
+                          <w:szCs w:val="36"/>
+                          <w:lang w:val="en-US"/>
+                        </w:rPr>
+                      </w:pPr>
+                      <w:r>
+                        <w:rPr>
+                          <w:sz w:val="36"/>
+                          <w:szCs w:val="36"/>
+                          <w:lang w:val="en-US"/>
+                        </w:rPr>
+                        <w:t>C</w:t>
+                      </w:r>
+                    </w:p>
+                    <w:p>
+                      <w:pPr>
+                        <w:rPr>
+                          <w:sz w:val="36"/>
+                          <w:szCs w:val="36"/>
+                          <w:lang w:val="en-US"/>
+                        </w:rPr>
+                      </w:pPr>
+                    </w:p>
+                  </w:txbxContent>
+                </v:textbox>
+              </v:shape>
+            </w:pict>
+          </mc:Fallback>
+        </mc:AlternateContent>
+      </w:r>
+      <w:r>
+        <w:rPr>
+          <w:noProof/>
+        </w:rPr>
+        <mc:AlternateContent>
+          <mc:Choice Requires="wps">
+            <w:drawing>
+              <wp:anchor distT="0" distB="0" distL="114300" distR="114300" simplePos="0" relativeHeight="251663360" behindDoc="0" locked="0" layoutInCell="1" allowOverlap="1" wp14:anchorId="28063B7A" wp14:editId="0F5BBCFC">
+                <wp:simplePos x="0" y="0"/>
+                <wp:positionH relativeFrom="column">
+                  <wp:posOffset>0</wp:posOffset>
+                </wp:positionH>
+                <wp:positionV relativeFrom="paragraph">
+                  <wp:posOffset>224988</wp:posOffset>
+                </wp:positionV>
+                <wp:extent cx="352269" cy="358775"/>
+                <wp:effectExtent l="0" t="0" r="3810" b="0"/>
+                <wp:wrapNone/>
+                <wp:docPr id="1236553750" name="Text Box 1"/>
+                <wp:cNvGraphicFramePr/>
+                <a:graphic xmlns:a="http://schemas.openxmlformats.org/drawingml/2006/main">
+                  <a:graphicData uri="http://schemas.microsoft.com/office/word/2010/wordprocessingShape">
+                    <wps:wsp>
+                      <wps:cNvSpPr txBox="1"/>
+                      <wps:spPr>
+                        <a:xfrm>
+                          <a:off x="0" y="0"/>
+                          <a:ext cx="352269" cy="358775"/>
+                        </a:xfrm>
+                        <a:prstGeom prst="rect">
+                          <a:avLst/>
+                        </a:prstGeom>
+                        <a:solidFill>
+                          <a:schemeClr val="lt1"/>
+                        </a:solidFill>
+                        <a:ln w="6350">
+                          <a:noFill/>
+                        </a:ln>
+                      </wps:spPr>
+                      <wps:txbx>
+                        <w:txbxContent>
+                          <w:p>
+                            <w:pPr>
+                              <w:rPr>
+                                <w:sz w:val="36"/>
+                                <w:szCs w:val="36"/>
+                                <w:lang w:val="en-US"/>
+                              </w:rPr>
+                            </w:pPr>
+                            <w:r>
+                              <w:rPr>
+                                <w:sz w:val="36"/>
+                                <w:szCs w:val="36"/>
+                                <w:lang w:val="en-US"/>
+                              </w:rPr>
+                              <w:t>A</w:t>
+                            </w:r>
+                          </w:p>
+                          <w:p>
+                            <w:pPr>
+                              <w:rPr>
+                                <w:sz w:val="36"/>
+                                <w:szCs w:val="36"/>
+                                <w:lang w:val="en-US"/>
+                              </w:rPr>
+                            </w:pPr>
+                          </w:p>
+                        </w:txbxContent>
+                      </wps:txbx>
+                      <wps:bodyPr rot="0" spcFirstLastPara="0" vertOverflow="overflow" horzOverflow="overflow" vert="horz" wrap="square" lIns="91440" tIns="45720" rIns="91440" bIns="45720" numCol="1" spcCol="0" rtlCol="0" fromWordArt="0" anchor="t" anchorCtr="0" forceAA="0" compatLnSpc="1">
+                        <a:prstTxWarp prst="textNoShape">
+                          <a:avLst/>
+                        </a:prstTxWarp>
+                        <a:noAutofit/>
+                      </wps:bodyPr>
+                    </wps:wsp>
+                  </a:graphicData>
+                </a:graphic>
+                <wp14:sizeRelH relativeFrom="margin">
+                  <wp14:pctWidth>0</wp14:pctWidth>
+                </wp14:sizeRelH>
+                <wp14:sizeRelV relativeFrom="margin">
+                  <wp14:pctHeight>0</wp14:pctHeight>
+                </wp14:sizeRelV>
+              </wp:anchor>
+            </w:drawing>
+          </mc:Choice>
+          <mc:Fallback>
+            <w:pict>
+              <v:shape w14:anchorId="28063B7A" id="_x0000_s1030" type="#_x0000_t202" style="position:absolute;margin-left:0;margin-top:17.7pt;width:27.75pt;height:28.25pt;z-index:251663360;visibility:visible;mso-wrap-style:square;mso-width-percent:0;mso-height-percent:0;mso-wrap-distance-left:9pt;mso-wrap-distance-top:0;mso-wrap-distance-right:9pt;mso-wrap-distance-bottom:0;mso-position-horizontal:absolute;mso-position-horizontal-relative:text;mso-position-vertical:absolute;mso-position-vertical-relative:text;mso-width-percent:0;mso-height-percent:0;mso-width-relative:margin;mso-height-relative:margin;v-text-anchor:top" o:gfxdata="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" fillcolor="white [3201]" stroked="f" strokeweight=".5pt">
+                <v:textbox>
+                  <w:txbxContent>
+                    <w:p>
+                      <w:pPr>
+                        <w:rPr>
+                          <w:sz w:val="36"/>
+                          <w:szCs w:val="36"/>
+                          <w:lang w:val="en-US"/>
+                        </w:rPr>
+                      </w:pPr>
+                      <w:r>
+                        <w:rPr>
+                          <w:sz w:val="36"/>
+                          <w:szCs w:val="36"/>
+                          <w:lang w:val="en-US"/>
+                        </w:rPr>
+                        <w:t>A</w:t>
+                      </w:r>
+                    </w:p>
+                    <w:p>
+                      <w:pPr>
+                        <w:rPr>
+                          <w:sz w:val="36"/>
+                          <w:szCs w:val="36"/>
+                          <w:lang w:val="en-US"/>
+                        </w:rPr>
+                      </w:pPr>
+                    </w:p>
+                  </w:txbxContent>
+                </v:textbox>
+              </v:shape>
+            </w:pict>
+          </mc:Fallback>
+        </mc:AlternateContent>
+      </w:r>
+      <w:r>
+        <w:rPr>
+          <w:noProof/>
+        </w:rPr>
+        <mc:AlternateContent>
+          <mc:Choice Requires="wps">
+            <w:drawing>
+              <wp:anchor distT="0" distB="0" distL="114300" distR="114300" simplePos="0" relativeHeight="251665408" behindDoc="0" locked="0" layoutInCell="1" allowOverlap="1" wp14:anchorId="4872297F" wp14:editId="5D19B279">
+                <wp:simplePos x="0" y="0"/>
+                <wp:positionH relativeFrom="column">
+                  <wp:posOffset>0</wp:posOffset>
+                </wp:positionH>
+                <wp:positionV relativeFrom="paragraph">
+                  <wp:posOffset>1514142</wp:posOffset>
+                </wp:positionV>
+                <wp:extent cx="297461" cy="358775"/>
+                <wp:effectExtent l="0" t="0" r="0" b="0"/>
+                <wp:wrapNone/>
+                <wp:docPr id="975607758" name="Text Box 1"/>
+                <wp:cNvGraphicFramePr/>
+                <a:graphic xmlns:a="http://schemas.openxmlformats.org/drawingml/2006/main">
+                  <a:graphicData uri="http://schemas.microsoft.com/office/word/2010/wordprocessingShape">
+                    <wps:wsp>
+                      <wps:cNvSpPr txBox="1"/>
+                      <wps:spPr>
+                        <a:xfrm>
+                          <a:off x="0" y="0"/>
+                          <a:ext cx="297461" cy="358775"/>
+                        </a:xfrm>
+                        <a:prstGeom prst="rect">
+                          <a:avLst/>
+                        </a:prstGeom>
+                        <a:solidFill>
+                          <a:schemeClr val="lt1"/>
+                        </a:solidFill>
+                        <a:ln w="6350">
+                          <a:noFill/>
+                        </a:ln>
+                      </wps:spPr>
+                      <wps:txbx>
+                        <w:txbxContent>
+                          <w:p>
+                            <w:pPr>
+                              <w:rPr>
+                                <w:sz w:val="36"/>
+                                <w:szCs w:val="36"/>
+                                <w:lang w:val="en-US"/>
+                              </w:rPr>
+                            </w:pPr>
+                            <w:r>
+                              <w:rPr>
+                                <w:sz w:val="36"/>
+                                <w:szCs w:val="36"/>
+                                <w:lang w:val="en-US"/>
+                              </w:rPr>
+                              <w:t>B</w:t>
+                            </w:r>
+                          </w:p>
+                          <w:p>
+                            <w:pPr>
+                              <w:rPr>
+                                <w:sz w:val="36"/>
+                                <w:szCs w:val="36"/>
+                                <w:lang w:val="en-US"/>
+                              </w:rPr>
+                            </w:pPr>
+                          </w:p>
+                        </w:txbxContent>
+                      </wps:txbx>
+                      <wps:bodyPr rot="0" spcFirstLastPara="0" vertOverflow="overflow" horzOverflow="overflow" vert="horz" wrap="square" lIns="91440" tIns="45720" rIns="91440" bIns="45720" numCol="1" spcCol="0" rtlCol="0" fromWordArt="0" anchor="t" anchorCtr="0" forceAA="0" compatLnSpc="1">
+                        <a:prstTxWarp prst="textNoShape">
+                          <a:avLst/>
+                        </a:prstTxWarp>
+                        <a:noAutofit/>
+                      </wps:bodyPr>
+                    </wps:wsp>
+                  </a:graphicData>
+                </a:graphic>
+                <wp14:sizeRelH relativeFrom="margin">
+                  <wp14:pctWidth>0</wp14:pctWidth>
+                </wp14:sizeRelH>
+                <wp14:sizeRelV relativeFrom="margin">
+                  <wp14:pctHeight>0</wp14:pctHeight>
+                </wp14:sizeRelV>
+              </wp:anchor>
+            </w:drawing>
+          </mc:Choice>
+          <mc:Fallback>
+            <w:pict>
+              <v:shape w14:anchorId="4872297F" id="_x0000_s1031" type="#_x0000_t202" style="position:absolute;margin-left:0;margin-top:119.2pt;width:23.4pt;height:28.25pt;z-index:251665408;visibility:visible;mso-wrap-style:square;mso-width-percent:0;mso-height-percent:0;mso-wrap-distance-left:9pt;mso-wrap-distance-top:0;mso-wrap-distance-right:9pt;mso-wrap-distance-bottom:0;mso-position-horizontal:absolute;mso-position-horizontal-relative:text;mso-position-vertical:absolute;mso-position-vertical-relative:text;mso-width-percent:0;mso-height-percent:0;mso-width-relative:margin;mso-height-relative:margin;v-text-anchor:top" o:gfxdata="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" fillcolor="white [3201]" stroked="f" strokeweight=".5pt">
+                <v:textbox>
+                  <w:txbxContent>
+                    <w:p>
+                      <w:pPr>
+                        <w:rPr>
+                          <w:sz w:val="36"/>
+                          <w:szCs w:val="36"/>
+                          <w:lang w:val="en-US"/>
+                        </w:rPr>
+                      </w:pPr>
+                      <w:r>
+                        <w:rPr>
+                          <w:sz w:val="36"/>
+                          <w:szCs w:val="36"/>
+                          <w:lang w:val="en-US"/>
+                        </w:rPr>
+                        <w:t>B</w:t>
+                      </w:r>
+                    </w:p>
+                    <w:p>
+                      <w:pPr>
+                        <w:rPr>
+                          <w:sz w:val="36"/>
+                          <w:szCs w:val="36"/>
+                          <w:lang w:val="en-US"/>
+                        </w:rPr>
+                      </w:pPr>
+                    </w:p>
+                  </w:txbxContent>
+                </v:textbox>
+              </v:shape>
+            </w:pict>
+          </mc:Fallback>
+        </mc:AlternateContent>
+      </w:r>
+      <w:r>
+        <w:rPr>
+          <w:noProof/>
+        </w:rPr>
         <mc:AlternateContent>
           <mc:Choice Requires="wpg">
             <w:drawing>
-              <wp:inline distT="0" distB="0" distL="0" distR="0" wp14:anchorId="4185368A" wp14:editId="3AEAF9E6">
+              <wp:inline distT="0" distB="0" distL="0" distR="0" wp14:anchorId="4185368A" wp14:editId="00C962D0">
                 <wp:extent cx="6660879" cy="3970103"/>
                 <wp:effectExtent l="0" t="0" r="0" b="5080"/>
                 <wp:docPr id="844397505" name="Group 3"/>
@@ -1589,7 +2345,7 @@
           </mc:Choice>
           <mc:Fallback>
             <w:pict>
-              <v:group w14:anchorId="7247B836" id="Group 3" o:spid="_x0000_s1026" style="width:524.5pt;height:312.6pt;mso-position-horizontal-relative:char;mso-position-vertical-relative:line" coordsize="66608,39701" o:gfxdata="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">
+              <v:group w14:anchorId="07968AAB" id="Group 3" o:spid="_x0000_s1026" style="width:524.5pt;height:312.6pt;mso-position-horizontal-relative:char;mso-position-vertical-relative:line" coordsize="66608,39701" o:gfxdata="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">
                 <v:shapetype id="_x0000_t75" coordsize="21600,21600" o:spt="75" o:preferrelative="t" path="m@4@5l@4@11@9@11@9@5xe" filled="f" stroked="f">
                   <v:stroke joinstyle="miter"/>
                   <v:formulas>
@@ -1627,23 +2383,23 @@
         <w:rPr>
           <w:b/>
         </w:rPr>
-        <w:t xml:space="preserve">Figure 5: Relative abundance of high competence species ordered in descending community competence, and phylogeny of amphibians with values of viral load (proxy for competence). </w:t>
-      </w:r>
-      <w:r>
-        <w:t>Sites with higher community competence are dominated by species of higher competence and high competence species tend to dominate communities when present. The phylogeny shows that high competence species are moderately dispersed, suggesting that these species may not be excluded by limiting similarity in these communities.</w:t>
-      </w:r>
-    </w:p>
-    <w:p>
-      <w:pPr>
-        <w:spacing w:line="360" w:lineRule="auto"/>
-      </w:pPr>
-    </w:p>
-    <w:p>
+        <w:lastRenderedPageBreak/>
+        <w:t xml:space="preserve">Figure 5: </w:t>
+      </w:r>
       <w:r>
         <w:rPr>
           <w:b/>
         </w:rPr>
-        <w:t xml:space="preserve">Figure 6: Relative abundance of host species correlated against the phylogenetic distance of their closest neighbor. </w:t>
+        <w:t xml:space="preserve">Relative abundance of host species and patterns in community competence and phylogeny. </w:t>
+      </w:r>
+      <w:r>
+        <w:t>(A) All communities (wetland-month combinations) were ordered according to community competence and compared with (B) the relative abundance of high competence species. (C)</w:t>
+      </w:r>
+      <w:r>
+        <w:t xml:space="preserve"> The phylogeny shows that high competence species are moderately dispersed, suggesting that these species may not be excluded by limiting similarity in these communities.</w:t>
+      </w:r>
+      <w:r>
+        <w:t xml:space="preserve"> (D) </w:t>
       </w:r>
       <w:r>
         <w:t>In each community, each host species’ closest neighbor according to phylogenetic distance was recorded as well as the distance between those species. The relative abundance of each host species was then correlated against the distance between a host species and their closest neighbor to identify trends between how similar a host is to their closest neighbor and how abundant they are in their community.</w:t>
@@ -1660,11 +2416,7 @@
         <w:ind w:firstLine="720"/>
       </w:pPr>
       <w:r>
-        <w:t xml:space="preserve">Finally, correlations between both host abundance and mean water temperature with community competence show that there are significant correlations between these variables (Supplementary Figure 4, Spearman Rank Correlation Test with Holm-Bonferroni Correction for Multiple Comparisons P &lt; 0.001). Community competence correlates positively with host abundance which can result in sites with many host individuals that are, on average, highly competent. The negative trend between community competence and mean water temperature </w:t>
-      </w:r>
-      <w:r>
-        <w:lastRenderedPageBreak/>
-        <w:t>suggests that sites of high community competence may occur when water temperatures are low, again resulting in favorable conditions for pathogen transmission.</w:t>
+        <w:t>Finally, correlations between both host abundance and mean water temperature with community competence show that there are significant correlations between these variables (Supplementary Figure 4, Spearman Rank Correlation Test with Holm-Bonferroni Correction for Multiple Comparisons P &lt; 0.001). Community competence correlates positively with host abundance which can result in sites with many host individuals that are, on average, highly competent. The negative trend between community competence and mean water temperature suggests that sites of high community competence may occur when water temperatures are low, again resulting in favorable conditions for pathogen transmission.</w:t>
       </w:r>
     </w:p>
     <w:p>
@@ -4060,21 +4812,28 @@
         </w:rPr>
         <w:lastRenderedPageBreak/>
         <w:drawing>
-          <wp:inline distT="114300" distB="114300" distL="114300" distR="114300" wp14:anchorId="5A62FAFE" wp14:editId="2243D358">
-            <wp:extent cx="5943600" cy="5613400"/>
+          <wp:inline distT="0" distB="0" distL="0" distR="0" wp14:anchorId="4582A5FD" wp14:editId="0A629EE9">
+            <wp:extent cx="5943600" cy="4510405"/>
             <wp:effectExtent l="0" t="0" r="0" b="0"/>
-            <wp:docPr id="2" name="image9.png"/>
-            <wp:cNvGraphicFramePr/>
+            <wp:docPr id="1552622384" name="Picture 4" descr="A graph with a number of squares and a number of months&#10;&#10;Description automatically generated"/>
+            <wp:cNvGraphicFramePr>
+              <a:graphicFrameLocks xmlns:a="http://schemas.openxmlformats.org/drawingml/2006/main" noChangeAspect="1"/>
+            </wp:cNvGraphicFramePr>
             <a:graphic xmlns:a="http://schemas.openxmlformats.org/drawingml/2006/main">
               <a:graphicData uri="http://schemas.openxmlformats.org/drawingml/2006/picture">
                 <pic:pic xmlns:pic="http://schemas.openxmlformats.org/drawingml/2006/picture">
                   <pic:nvPicPr>
-                    <pic:cNvPr id="0" name="image9.png"/>
-                    <pic:cNvPicPr preferRelativeResize="0"/>
+                    <pic:cNvPr id="1552622384" name="Picture 4" descr="A graph with a number of squares and a number of months&#10;&#10;Description automatically generated"/>
+                    <pic:cNvPicPr/>
                   </pic:nvPicPr>
                   <pic:blipFill>
-                    <a:blip r:embed="rId15"/>
-                    <a:srcRect/>
+                    <a:blip r:embed="rId15" cstate="print">
+                      <a:extLst>
+                        <a:ext uri="{28A0092B-C50C-407E-A947-70E740481C1C}">
+                          <a14:useLocalDpi xmlns:a14="http://schemas.microsoft.com/office/drawing/2010/main" val="0"/>
+                        </a:ext>
+                      </a:extLst>
+                    </a:blip>
                     <a:stretch>
                       <a:fillRect/>
                     </a:stretch>
@@ -4082,12 +4841,11 @@
                   <pic:spPr>
                     <a:xfrm>
                       <a:off x="0" y="0"/>
-                      <a:ext cx="5943600" cy="5613400"/>
+                      <a:ext cx="5943600" cy="4510405"/>
                     </a:xfrm>
                     <a:prstGeom prst="rect">
                       <a:avLst/>
                     </a:prstGeom>
-                    <a:ln/>
                   </pic:spPr>
                 </pic:pic>
               </a:graphicData>

</xml_diff>